<commit_message>
20.12 bestB & bestCnn, update report 90 in submit!!!!
</commit_message>
<xml_diff>
--- a/ex4/ex_4_report.docx
+++ b/ex4/ex_4_report.docx
@@ -468,16 +468,8 @@
         <w:rPr>
           <w:rFonts w:ascii="Tahoma" w:hAnsi="Tahoma" w:cs="Tahoma"/>
         </w:rPr>
-        <w:t xml:space="preserve"> Fashion </w:t>
-      </w:r>
-      <w:proofErr w:type="spellStart"/>
-      <w:r>
-        <w:rPr>
-          <w:rFonts w:ascii="Tahoma" w:hAnsi="Tahoma" w:cs="Tahoma"/>
-        </w:rPr>
-        <w:t>Mnist</w:t>
-      </w:r>
-      <w:proofErr w:type="spellEnd"/>
+        <w:t xml:space="preserve"> Fashion Mnist</w:t>
+      </w:r>
       <w:r>
         <w:rPr>
           <w:rFonts w:ascii="Tahoma" w:hAnsi="Tahoma" w:cs="Tahoma"/>
@@ -559,21 +551,7 @@
         <w:rPr>
           <w:rFonts w:ascii="Tahoma" w:hAnsi="Tahoma" w:cs="Tahoma"/>
         </w:rPr>
-        <w:t>Momentum (</w:t>
-      </w:r>
-      <w:proofErr w:type="spellStart"/>
-      <w:r>
-        <w:rPr>
-          <w:rFonts w:ascii="Tahoma" w:hAnsi="Tahoma" w:cs="Tahoma"/>
-        </w:rPr>
-        <w:t>sgd</w:t>
-      </w:r>
-      <w:proofErr w:type="spellEnd"/>
-      <w:r>
-        <w:rPr>
-          <w:rFonts w:ascii="Tahoma" w:hAnsi="Tahoma" w:cs="Tahoma"/>
-        </w:rPr>
-        <w:t>) – 0.9</w:t>
+        <w:t>Momentum (sgd) – 0.9</w:t>
       </w:r>
     </w:p>
     <w:p>
@@ -1110,16 +1088,8 @@
         <w:rPr>
           <w:rFonts w:ascii="Tahoma" w:hAnsi="Tahoma" w:cs="Tahoma"/>
         </w:rPr>
-        <w:t xml:space="preserve"> Fashion </w:t>
-      </w:r>
-      <w:proofErr w:type="spellStart"/>
-      <w:r>
-        <w:rPr>
-          <w:rFonts w:ascii="Tahoma" w:hAnsi="Tahoma" w:cs="Tahoma"/>
-        </w:rPr>
-        <w:t>Mnist</w:t>
-      </w:r>
-      <w:proofErr w:type="spellEnd"/>
+        <w:t xml:space="preserve"> Fashion Mnist</w:t>
+      </w:r>
       <w:r>
         <w:rPr>
           <w:rFonts w:ascii="Tahoma" w:hAnsi="Tahoma" w:cs="Tahoma"/>
@@ -1659,16 +1629,8 @@
         <w:rPr>
           <w:rFonts w:ascii="Tahoma" w:hAnsi="Tahoma" w:cs="Tahoma"/>
         </w:rPr>
-        <w:t xml:space="preserve"> Fashion </w:t>
-      </w:r>
-      <w:proofErr w:type="spellStart"/>
-      <w:r>
-        <w:rPr>
-          <w:rFonts w:ascii="Tahoma" w:hAnsi="Tahoma" w:cs="Tahoma"/>
-        </w:rPr>
-        <w:t>Mnist</w:t>
-      </w:r>
-      <w:proofErr w:type="spellEnd"/>
+        <w:t xml:space="preserve"> Fashion Mnist</w:t>
+      </w:r>
       <w:r>
         <w:rPr>
           <w:rFonts w:ascii="Tahoma" w:hAnsi="Tahoma" w:cs="Tahoma"/>
@@ -2274,16 +2236,8 @@
         <w:rPr>
           <w:rFonts w:ascii="Tahoma" w:hAnsi="Tahoma" w:cs="Tahoma"/>
         </w:rPr>
-        <w:t xml:space="preserve"> Fashion </w:t>
-      </w:r>
-      <w:proofErr w:type="spellStart"/>
-      <w:r>
-        <w:rPr>
-          <w:rFonts w:ascii="Tahoma" w:hAnsi="Tahoma" w:cs="Tahoma"/>
-        </w:rPr>
-        <w:t>Mnist</w:t>
-      </w:r>
-      <w:proofErr w:type="spellEnd"/>
+        <w:t xml:space="preserve"> Fashion Mnist</w:t>
+      </w:r>
       <w:r>
         <w:rPr>
           <w:rFonts w:ascii="Tahoma" w:hAnsi="Tahoma" w:cs="Tahoma"/>
@@ -2889,16 +2843,8 @@
         <w:rPr>
           <w:rFonts w:ascii="Tahoma" w:hAnsi="Tahoma" w:cs="Tahoma"/>
         </w:rPr>
-        <w:t xml:space="preserve"> Fashion </w:t>
-      </w:r>
-      <w:proofErr w:type="spellStart"/>
-      <w:r>
-        <w:rPr>
-          <w:rFonts w:ascii="Tahoma" w:hAnsi="Tahoma" w:cs="Tahoma"/>
-        </w:rPr>
-        <w:t>Mnist</w:t>
-      </w:r>
-      <w:proofErr w:type="spellEnd"/>
+        <w:t xml:space="preserve"> Fashion Mnist</w:t>
+      </w:r>
       <w:r>
         <w:rPr>
           <w:rFonts w:ascii="Tahoma" w:hAnsi="Tahoma" w:cs="Tahoma"/>
@@ -3488,16 +3434,8 @@
         <w:rPr>
           <w:rFonts w:ascii="Tahoma" w:hAnsi="Tahoma" w:cs="Tahoma"/>
         </w:rPr>
-        <w:t xml:space="preserve"> Fashion </w:t>
-      </w:r>
-      <w:proofErr w:type="spellStart"/>
-      <w:r>
-        <w:rPr>
-          <w:rFonts w:ascii="Tahoma" w:hAnsi="Tahoma" w:cs="Tahoma"/>
-        </w:rPr>
-        <w:t>Mnist</w:t>
-      </w:r>
-      <w:proofErr w:type="spellEnd"/>
+        <w:t xml:space="preserve"> Fashion Mnist</w:t>
+      </w:r>
       <w:r>
         <w:rPr>
           <w:rFonts w:ascii="Tahoma" w:hAnsi="Tahoma" w:cs="Tahoma"/>
@@ -4314,16 +4252,8 @@
         <w:rPr>
           <w:rFonts w:ascii="Tahoma" w:hAnsi="Tahoma" w:cs="Tahoma"/>
         </w:rPr>
-        <w:t xml:space="preserve"> Fashion </w:t>
-      </w:r>
-      <w:proofErr w:type="spellStart"/>
-      <w:r>
-        <w:rPr>
-          <w:rFonts w:ascii="Tahoma" w:hAnsi="Tahoma" w:cs="Tahoma"/>
-        </w:rPr>
-        <w:t>Mnist</w:t>
-      </w:r>
-      <w:proofErr w:type="spellEnd"/>
+        <w:t xml:space="preserve"> Fashion Mnist</w:t>
+      </w:r>
       <w:r>
         <w:rPr>
           <w:rFonts w:ascii="Tahoma" w:hAnsi="Tahoma" w:cs="Tahoma"/>
@@ -4536,16 +4466,8 @@
         <w:rPr>
           <w:rFonts w:ascii="Tahoma" w:hAnsi="Tahoma" w:cs="Tahoma"/>
         </w:rPr>
-        <w:t>fully-</w:t>
-      </w:r>
-      <w:proofErr w:type="spellStart"/>
-      <w:r>
-        <w:rPr>
-          <w:rFonts w:ascii="Tahoma" w:hAnsi="Tahoma" w:cs="Tahoma"/>
-        </w:rPr>
-        <w:t>conected</w:t>
-      </w:r>
-      <w:proofErr w:type="spellEnd"/>
+        <w:t>fully-conected</w:t>
+      </w:r>
       <w:r>
         <w:rPr>
           <w:rFonts w:ascii="Tahoma" w:hAnsi="Tahoma" w:cs="Tahoma" w:hint="cs"/>
@@ -4573,14 +4495,12 @@
         </w:rPr>
         <w:t>השתמשנו ב</w:t>
       </w:r>
-      <w:proofErr w:type="spellStart"/>
       <w:r>
         <w:rPr>
           <w:rFonts w:ascii="Tahoma" w:hAnsi="Tahoma" w:cs="Tahoma"/>
         </w:rPr>
         <w:t>batchnorm</w:t>
       </w:r>
-      <w:proofErr w:type="spellEnd"/>
       <w:r>
         <w:rPr>
           <w:rFonts w:ascii="Tahoma" w:hAnsi="Tahoma" w:cs="Tahoma" w:hint="cs"/>
@@ -4588,14 +4508,12 @@
         </w:rPr>
         <w:t xml:space="preserve"> בין כל שכבה, והשתמשנו ב</w:t>
       </w:r>
-      <w:proofErr w:type="spellStart"/>
       <w:r>
         <w:rPr>
           <w:rFonts w:ascii="Tahoma" w:hAnsi="Tahoma" w:cs="Tahoma"/>
         </w:rPr>
         <w:t>relu</w:t>
       </w:r>
-      <w:proofErr w:type="spellEnd"/>
       <w:r>
         <w:rPr>
           <w:rFonts w:ascii="Tahoma" w:hAnsi="Tahoma" w:cs="Tahoma" w:hint="cs"/>
@@ -4622,14 +4540,12 @@
         </w:rPr>
         <w:t>את השכבה האחרונה העברנו ב</w:t>
       </w:r>
-      <w:proofErr w:type="spellStart"/>
       <w:r>
         <w:rPr>
           <w:rFonts w:ascii="Tahoma" w:hAnsi="Tahoma" w:cs="Tahoma"/>
         </w:rPr>
         <w:t>softmax</w:t>
       </w:r>
-      <w:proofErr w:type="spellEnd"/>
     </w:p>
     <w:p>
       <w:pPr>
@@ -4696,7 +4612,8 @@
         </w:tabs>
         <w:bidi/>
         <w:rPr>
-          <w:rFonts w:ascii="Tahoma" w:hAnsi="Tahoma" w:cs="Tahoma"/>
+          <w:rFonts w:ascii="Tahoma" w:hAnsi="Tahoma" w:cs="Tahoma" w:hint="cs"/>
+          <w:rtl/>
         </w:rPr>
       </w:pPr>
       <w:r>
@@ -4715,7 +4632,7 @@
         <w:rPr>
           <w:rFonts w:ascii="Tahoma" w:hAnsi="Tahoma" w:cs="Tahoma"/>
         </w:rPr>
-        <w:t>s - 40</w:t>
+        <w:t>s - 0</w:t>
       </w:r>
     </w:p>
     <w:p>
@@ -4748,17 +4665,8 @@
           <w:rFonts w:ascii="Tahoma" w:hAnsi="Tahoma" w:cs="Tahoma" w:hint="cs"/>
           <w:rtl/>
         </w:rPr>
-        <w:t xml:space="preserve"> </w:t>
-      </w:r>
-      <w:proofErr w:type="spellStart"/>
-      <w:r>
-        <w:rPr>
-          <w:rFonts w:ascii="Tahoma" w:hAnsi="Tahoma" w:cs="Tahoma" w:hint="cs"/>
-          <w:rtl/>
-        </w:rPr>
-        <w:t>כאופטימייזר</w:t>
-      </w:r>
-      <w:proofErr w:type="spellEnd"/>
+        <w:t xml:space="preserve"> כאופטימייזר</w:t>
+      </w:r>
     </w:p>
     <w:p>
       <w:pPr>
@@ -4767,7 +4675,7 @@
         </w:tabs>
         <w:bidi/>
         <w:rPr>
-          <w:rFonts w:ascii="Tahoma" w:hAnsi="Tahoma" w:cs="Tahoma" w:hint="cs"/>
+          <w:rFonts w:ascii="Tahoma" w:hAnsi="Tahoma" w:cs="Tahoma"/>
           <w:rtl/>
         </w:rPr>
       </w:pPr>
@@ -4814,8 +4722,6 @@
           <w:szCs w:val="20"/>
         </w:rPr>
       </w:pPr>
-      <w:proofErr w:type="spellStart"/>
-      <w:proofErr w:type="gramStart"/>
       <w:r>
         <w:rPr>
           <w:rFonts w:ascii="Courier New" w:eastAsia="Times New Roman" w:hAnsi="Courier New" w:cs="Courier New"/>
@@ -4832,39 +4738,8 @@
           <w:sz w:val="20"/>
           <w:szCs w:val="20"/>
         </w:rPr>
-        <w:t>.image</w:t>
-      </w:r>
-      <w:proofErr w:type="gramEnd"/>
-      <w:r>
-        <w:rPr>
-          <w:rFonts w:ascii="Courier New" w:eastAsia="Times New Roman" w:hAnsi="Courier New" w:cs="Courier New"/>
-          <w:color w:val="A9B7C6"/>
-          <w:sz w:val="20"/>
-          <w:szCs w:val="20"/>
-        </w:rPr>
-        <w:t>_size</w:t>
-      </w:r>
-      <w:proofErr w:type="spellEnd"/>
-      <w:r>
-        <w:rPr>
-          <w:rFonts w:ascii="Courier New" w:eastAsia="Times New Roman" w:hAnsi="Courier New" w:cs="Courier New"/>
-          <w:color w:val="A9B7C6"/>
-          <w:sz w:val="20"/>
-          <w:szCs w:val="20"/>
-        </w:rPr>
-        <w:t xml:space="preserve"> = </w:t>
-      </w:r>
-      <w:proofErr w:type="spellStart"/>
-      <w:r>
-        <w:rPr>
-          <w:rFonts w:ascii="Courier New" w:eastAsia="Times New Roman" w:hAnsi="Courier New" w:cs="Courier New"/>
-          <w:color w:val="A9B7C6"/>
-          <w:sz w:val="20"/>
-          <w:szCs w:val="20"/>
-        </w:rPr>
-        <w:t>image_size</w:t>
-      </w:r>
-      <w:proofErr w:type="spellEnd"/>
+        <w:t>.image_size = image_size</w:t>
+      </w:r>
       <w:r>
         <w:rPr>
           <w:rFonts w:ascii="Courier New" w:eastAsia="Times New Roman" w:hAnsi="Courier New" w:cs="Courier New"/>
@@ -4890,39 +4765,8 @@
           <w:sz w:val="20"/>
           <w:szCs w:val="20"/>
         </w:rPr>
-        <w:t xml:space="preserve">.fc0 = </w:t>
-      </w:r>
-      <w:proofErr w:type="spellStart"/>
-      <w:r>
-        <w:rPr>
-          <w:rFonts w:ascii="Courier New" w:eastAsia="Times New Roman" w:hAnsi="Courier New" w:cs="Courier New"/>
-          <w:color w:val="A9B7C6"/>
-          <w:sz w:val="20"/>
-          <w:szCs w:val="20"/>
-        </w:rPr>
-        <w:t>nn.Linear</w:t>
-      </w:r>
-      <w:proofErr w:type="spellEnd"/>
-      <w:r>
-        <w:rPr>
-          <w:rFonts w:ascii="Courier New" w:eastAsia="Times New Roman" w:hAnsi="Courier New" w:cs="Courier New"/>
-          <w:color w:val="A9B7C6"/>
-          <w:sz w:val="20"/>
-          <w:szCs w:val="20"/>
-        </w:rPr>
-        <w:t>(</w:t>
-      </w:r>
-      <w:proofErr w:type="spellStart"/>
-      <w:r>
-        <w:rPr>
-          <w:rFonts w:ascii="Courier New" w:eastAsia="Times New Roman" w:hAnsi="Courier New" w:cs="Courier New"/>
-          <w:color w:val="A9B7C6"/>
-          <w:sz w:val="20"/>
-          <w:szCs w:val="20"/>
-        </w:rPr>
-        <w:t>image_size</w:t>
-      </w:r>
-      <w:proofErr w:type="spellEnd"/>
+        <w:t>.fc0 = nn.Linear(image_size</w:t>
+      </w:r>
       <w:r>
         <w:rPr>
           <w:rFonts w:ascii="Courier New" w:eastAsia="Times New Roman" w:hAnsi="Courier New" w:cs="Courier New"/>
@@ -5020,27 +4864,7 @@
           <w:sz w:val="20"/>
           <w:szCs w:val="20"/>
         </w:rPr>
-        <w:t xml:space="preserve">.fc1 = </w:t>
-      </w:r>
-      <w:proofErr w:type="spellStart"/>
-      <w:r>
-        <w:rPr>
-          <w:rFonts w:ascii="Courier New" w:eastAsia="Times New Roman" w:hAnsi="Courier New" w:cs="Courier New"/>
-          <w:color w:val="A9B7C6"/>
-          <w:sz w:val="20"/>
-          <w:szCs w:val="20"/>
-        </w:rPr>
-        <w:t>nn.Linear</w:t>
-      </w:r>
-      <w:proofErr w:type="spellEnd"/>
-      <w:r>
-        <w:rPr>
-          <w:rFonts w:ascii="Courier New" w:eastAsia="Times New Roman" w:hAnsi="Courier New" w:cs="Courier New"/>
-          <w:color w:val="A9B7C6"/>
-          <w:sz w:val="20"/>
-          <w:szCs w:val="20"/>
-        </w:rPr>
-        <w:t>(</w:t>
+        <w:t>.fc1 = nn.Linear(</w:t>
       </w:r>
       <w:r>
         <w:rPr>
@@ -5148,27 +4972,7 @@
           <w:sz w:val="20"/>
           <w:szCs w:val="20"/>
         </w:rPr>
-        <w:t xml:space="preserve">.fc2 = </w:t>
-      </w:r>
-      <w:proofErr w:type="spellStart"/>
-      <w:r>
-        <w:rPr>
-          <w:rFonts w:ascii="Courier New" w:eastAsia="Times New Roman" w:hAnsi="Courier New" w:cs="Courier New"/>
-          <w:color w:val="A9B7C6"/>
-          <w:sz w:val="20"/>
-          <w:szCs w:val="20"/>
-        </w:rPr>
-        <w:t>nn.Linear</w:t>
-      </w:r>
-      <w:proofErr w:type="spellEnd"/>
-      <w:r>
-        <w:rPr>
-          <w:rFonts w:ascii="Courier New" w:eastAsia="Times New Roman" w:hAnsi="Courier New" w:cs="Courier New"/>
-          <w:color w:val="A9B7C6"/>
-          <w:sz w:val="20"/>
-          <w:szCs w:val="20"/>
-        </w:rPr>
-        <w:t>(</w:t>
+        <w:t>.fc2 = nn.Linear(</w:t>
       </w:r>
       <w:r>
         <w:rPr>
@@ -5276,27 +5080,7 @@
           <w:sz w:val="20"/>
           <w:szCs w:val="20"/>
         </w:rPr>
-        <w:t xml:space="preserve">.fc3= </w:t>
-      </w:r>
-      <w:proofErr w:type="spellStart"/>
-      <w:r>
-        <w:rPr>
-          <w:rFonts w:ascii="Courier New" w:eastAsia="Times New Roman" w:hAnsi="Courier New" w:cs="Courier New"/>
-          <w:color w:val="A9B7C6"/>
-          <w:sz w:val="20"/>
-          <w:szCs w:val="20"/>
-        </w:rPr>
-        <w:t>nn.Linear</w:t>
-      </w:r>
-      <w:proofErr w:type="spellEnd"/>
-      <w:r>
-        <w:rPr>
-          <w:rFonts w:ascii="Courier New" w:eastAsia="Times New Roman" w:hAnsi="Courier New" w:cs="Courier New"/>
-          <w:color w:val="A9B7C6"/>
-          <w:sz w:val="20"/>
-          <w:szCs w:val="20"/>
-        </w:rPr>
-        <w:t>(</w:t>
+        <w:t>.fc3= nn.Linear(</w:t>
       </w:r>
       <w:r>
         <w:rPr>
@@ -5316,7 +5100,6 @@
         </w:rPr>
         <w:t xml:space="preserve">, </w:t>
       </w:r>
-      <w:proofErr w:type="spellStart"/>
       <w:r>
         <w:rPr>
           <w:rFonts w:ascii="Courier New" w:eastAsia="Times New Roman" w:hAnsi="Courier New" w:cs="Courier New"/>
@@ -5324,17 +5107,7 @@
           <w:sz w:val="20"/>
           <w:szCs w:val="20"/>
         </w:rPr>
-        <w:t>num_cls</w:t>
-      </w:r>
-      <w:proofErr w:type="spellEnd"/>
-      <w:r>
-        <w:rPr>
-          <w:rFonts w:ascii="Courier New" w:eastAsia="Times New Roman" w:hAnsi="Courier New" w:cs="Courier New"/>
-          <w:color w:val="A9B7C6"/>
-          <w:sz w:val="20"/>
-          <w:szCs w:val="20"/>
-        </w:rPr>
-        <w:t>)</w:t>
+        <w:t>num_cls)</w:t>
       </w:r>
     </w:p>
     <w:p>
@@ -5345,7 +5118,7 @@
         </w:tabs>
         <w:bidi/>
         <w:rPr>
-          <w:rFonts w:ascii="Tahoma" w:hAnsi="Tahoma" w:cs="Tahoma" w:hint="cs"/>
+          <w:rFonts w:ascii="Tahoma" w:hAnsi="Tahoma" w:cs="Tahoma"/>
           <w:rtl/>
         </w:rPr>
       </w:pPr>
@@ -5382,27 +5155,66 @@
           <w:bCs/>
           <w:rtl/>
         </w:rPr>
-        <w:t xml:space="preserve">הארכיטקטורה של המודל הטוב ביותר בשימוש </w:t>
-      </w:r>
-      <w:proofErr w:type="spellStart"/>
+        <w:t>הארכיטקטורה של המודל הטוב ביותר בשימוש בקונבולוציה:</w:t>
+      </w:r>
+    </w:p>
+    <w:p>
+      <w:pPr>
+        <w:tabs>
+          <w:tab w:val="left" w:pos="3040"/>
+        </w:tabs>
+        <w:jc w:val="right"/>
+        <w:rPr>
+          <w:rFonts w:ascii="Tahoma" w:hAnsi="Tahoma" w:cs="Tahoma"/>
+          <w:rtl/>
+        </w:rPr>
+      </w:pPr>
       <w:r>
         <w:rPr>
           <w:rFonts w:ascii="Tahoma" w:hAnsi="Tahoma" w:cs="Tahoma" w:hint="cs"/>
-          <w:b/>
-          <w:bCs/>
-          <w:rtl/>
-        </w:rPr>
-        <w:t>בקונבולוציה</w:t>
-      </w:r>
-      <w:proofErr w:type="spellEnd"/>
+          <w:rtl/>
+        </w:rPr>
+        <w:t>יצרנו שתי שכבות קונבולוציה. בשכבה אחת יש 6 קרנלים, כל קרנל בגודל 5*5, ובשכבה השנייה יש 12 קרנלים באותו גודל.</w:t>
+      </w:r>
+    </w:p>
+    <w:p>
+      <w:pPr>
+        <w:tabs>
+          <w:tab w:val="left" w:pos="3040"/>
+        </w:tabs>
+        <w:bidi/>
+        <w:jc w:val="both"/>
+        <w:rPr>
+          <w:rFonts w:ascii="Tahoma" w:hAnsi="Tahoma" w:cs="Tahoma"/>
+          <w:rtl/>
+        </w:rPr>
+      </w:pPr>
       <w:r>
         <w:rPr>
           <w:rFonts w:ascii="Tahoma" w:hAnsi="Tahoma" w:cs="Tahoma" w:hint="cs"/>
-          <w:b/>
-          <w:bCs/>
-          <w:rtl/>
-        </w:rPr>
-        <w:t>:</w:t>
+          <w:rtl/>
+        </w:rPr>
+        <w:t xml:space="preserve">בנוסף יצרנו שתי שכבות </w:t>
+      </w:r>
+      <w:r>
+        <w:rPr>
+          <w:rFonts w:ascii="Tahoma" w:hAnsi="Tahoma" w:cs="Tahoma"/>
+        </w:rPr>
+        <w:t>fully connected</w:t>
+      </w:r>
+      <w:r>
+        <w:rPr>
+          <w:rFonts w:ascii="Tahoma" w:hAnsi="Tahoma" w:cs="Tahoma" w:hint="cs"/>
+          <w:rtl/>
+        </w:rPr>
+        <w:t xml:space="preserve"> בגדלים </w:t>
+      </w:r>
+      <w:r>
+        <w:rPr>
+          <w:rFonts w:ascii="Tahoma" w:hAnsi="Tahoma" w:cs="Tahoma" w:hint="cs"/>
+          <w:rtl/>
+        </w:rPr>
+        <w:t>120 ו60.</w:t>
       </w:r>
     </w:p>
     <w:p>
@@ -5410,7 +5222,8 @@
         <w:tabs>
           <w:tab w:val="left" w:pos="3040"/>
         </w:tabs>
-        <w:jc w:val="right"/>
+        <w:bidi/>
+        <w:jc w:val="both"/>
         <w:rPr>
           <w:rFonts w:ascii="Tahoma" w:hAnsi="Tahoma" w:cs="Tahoma"/>
           <w:rtl/>
@@ -5421,71 +5234,65 @@
           <w:rFonts w:ascii="Tahoma" w:hAnsi="Tahoma" w:cs="Tahoma" w:hint="cs"/>
           <w:rtl/>
         </w:rPr>
-        <w:t xml:space="preserve">יצרנו שתי שכבות </w:t>
-      </w:r>
-      <w:proofErr w:type="spellStart"/>
+        <w:t>את התוצאה העברנו ב</w:t>
+      </w:r>
+      <w:r>
+        <w:rPr>
+          <w:rFonts w:ascii="Tahoma" w:hAnsi="Tahoma" w:cs="Tahoma"/>
+        </w:rPr>
+        <w:t>softmax</w:t>
+      </w:r>
       <w:r>
         <w:rPr>
           <w:rFonts w:ascii="Tahoma" w:hAnsi="Tahoma" w:cs="Tahoma" w:hint="cs"/>
           <w:rtl/>
         </w:rPr>
-        <w:t>קונבולוציה</w:t>
-      </w:r>
-      <w:proofErr w:type="spellEnd"/>
+        <w:t>.</w:t>
+      </w:r>
+    </w:p>
+    <w:p>
+      <w:pPr>
+        <w:tabs>
+          <w:tab w:val="left" w:pos="3040"/>
+        </w:tabs>
+        <w:bidi/>
+        <w:jc w:val="both"/>
+        <w:rPr>
+          <w:rFonts w:ascii="Tahoma" w:hAnsi="Tahoma" w:cs="Tahoma"/>
+        </w:rPr>
+      </w:pPr>
       <w:r>
         <w:rPr>
           <w:rFonts w:ascii="Tahoma" w:hAnsi="Tahoma" w:cs="Tahoma" w:hint="cs"/>
           <w:rtl/>
         </w:rPr>
-        <w:t xml:space="preserve">. בשכבה אחת יש 6 </w:t>
-      </w:r>
-      <w:proofErr w:type="spellStart"/>
+        <w:t xml:space="preserve">השתמשנו באופטימייזר </w:t>
+      </w:r>
+      <w:r>
+        <w:rPr>
+          <w:rFonts w:ascii="Tahoma" w:hAnsi="Tahoma" w:cs="Tahoma"/>
+        </w:rPr>
+        <w:t>Adam</w:t>
+      </w:r>
+    </w:p>
+    <w:p>
+      <w:pPr>
+        <w:tabs>
+          <w:tab w:val="left" w:pos="3040"/>
+        </w:tabs>
+        <w:bidi/>
+        <w:jc w:val="both"/>
+        <w:rPr>
+          <w:rFonts w:ascii="Tahoma" w:hAnsi="Tahoma" w:cs="Tahoma"/>
+          <w:rtl/>
+        </w:rPr>
+      </w:pPr>
       <w:r>
         <w:rPr>
           <w:rFonts w:ascii="Tahoma" w:hAnsi="Tahoma" w:cs="Tahoma" w:hint="cs"/>
           <w:rtl/>
         </w:rPr>
-        <w:t>קרנלים</w:t>
-      </w:r>
-      <w:proofErr w:type="spellEnd"/>
-      <w:r>
-        <w:rPr>
-          <w:rFonts w:ascii="Tahoma" w:hAnsi="Tahoma" w:cs="Tahoma" w:hint="cs"/>
-          <w:rtl/>
-        </w:rPr>
-        <w:t xml:space="preserve">, כל </w:t>
-      </w:r>
-      <w:proofErr w:type="spellStart"/>
-      <w:r>
-        <w:rPr>
-          <w:rFonts w:ascii="Tahoma" w:hAnsi="Tahoma" w:cs="Tahoma" w:hint="cs"/>
-          <w:rtl/>
-        </w:rPr>
-        <w:t>קרנל</w:t>
-      </w:r>
-      <w:proofErr w:type="spellEnd"/>
-      <w:r>
-        <w:rPr>
-          <w:rFonts w:ascii="Tahoma" w:hAnsi="Tahoma" w:cs="Tahoma" w:hint="cs"/>
-          <w:rtl/>
-        </w:rPr>
-        <w:t xml:space="preserve"> בגודל 5*5, ובשכבה השנייה יש 12 </w:t>
-      </w:r>
-      <w:proofErr w:type="spellStart"/>
-      <w:r>
-        <w:rPr>
-          <w:rFonts w:ascii="Tahoma" w:hAnsi="Tahoma" w:cs="Tahoma" w:hint="cs"/>
-          <w:rtl/>
-        </w:rPr>
-        <w:t>קרנלים</w:t>
-      </w:r>
-      <w:proofErr w:type="spellEnd"/>
-      <w:r>
-        <w:rPr>
-          <w:rFonts w:ascii="Tahoma" w:hAnsi="Tahoma" w:cs="Tahoma" w:hint="cs"/>
-          <w:rtl/>
-        </w:rPr>
-        <w:t xml:space="preserve"> באותו גודל.</w:t>
+        <w:t>היפר פרמטרים:</w:t>
       </w:r>
     </w:p>
     <w:p>
@@ -5497,35 +5304,13 @@
         <w:jc w:val="both"/>
         <w:rPr>
           <w:rFonts w:ascii="Tahoma" w:hAnsi="Tahoma" w:cs="Tahoma"/>
-          <w:rtl/>
-        </w:rPr>
-      </w:pPr>
-      <w:r>
-        <w:rPr>
-          <w:rFonts w:ascii="Tahoma" w:hAnsi="Tahoma" w:cs="Tahoma" w:hint="cs"/>
-          <w:rtl/>
-        </w:rPr>
-        <w:t xml:space="preserve">בנוסף יצרנו שתי שכבות </w:t>
-      </w:r>
-      <w:r>
-        <w:rPr>
-          <w:rFonts w:ascii="Tahoma" w:hAnsi="Tahoma" w:cs="Tahoma"/>
-        </w:rPr>
-        <w:t>fully connected</w:t>
-      </w:r>
-      <w:r>
-        <w:rPr>
-          <w:rFonts w:ascii="Tahoma" w:hAnsi="Tahoma" w:cs="Tahoma" w:hint="cs"/>
-          <w:rtl/>
-        </w:rPr>
-        <w:t xml:space="preserve"> בגדלים </w:t>
-      </w:r>
-      <w:r>
-        <w:rPr>
-          <w:rFonts w:ascii="Tahoma" w:hAnsi="Tahoma" w:cs="Tahoma" w:hint="cs"/>
-          <w:rtl/>
-        </w:rPr>
-        <w:t>120 ו60.</w:t>
+        </w:rPr>
+      </w:pPr>
+      <w:r>
+        <w:rPr>
+          <w:rFonts w:ascii="Tahoma" w:hAnsi="Tahoma" w:cs="Tahoma"/>
+        </w:rPr>
+        <w:t>Learning rate – 0.001</w:t>
       </w:r>
     </w:p>
     <w:p>
@@ -5537,30 +5322,13 @@
         <w:jc w:val="both"/>
         <w:rPr>
           <w:rFonts w:ascii="Tahoma" w:hAnsi="Tahoma" w:cs="Tahoma"/>
-          <w:rtl/>
-        </w:rPr>
-      </w:pPr>
-      <w:r>
-        <w:rPr>
-          <w:rFonts w:ascii="Tahoma" w:hAnsi="Tahoma" w:cs="Tahoma" w:hint="cs"/>
-          <w:rtl/>
-        </w:rPr>
-        <w:t>את התוצאה העברנו ב</w:t>
-      </w:r>
-      <w:proofErr w:type="spellStart"/>
-      <w:r>
-        <w:rPr>
-          <w:rFonts w:ascii="Tahoma" w:hAnsi="Tahoma" w:cs="Tahoma"/>
-        </w:rPr>
-        <w:t>softmax</w:t>
-      </w:r>
-      <w:proofErr w:type="spellEnd"/>
-      <w:r>
-        <w:rPr>
-          <w:rFonts w:ascii="Tahoma" w:hAnsi="Tahoma" w:cs="Tahoma" w:hint="cs"/>
-          <w:rtl/>
-        </w:rPr>
-        <w:t>.</w:t>
+        </w:rPr>
+      </w:pPr>
+      <w:r>
+        <w:rPr>
+          <w:rFonts w:ascii="Tahoma" w:hAnsi="Tahoma" w:cs="Tahoma"/>
+        </w:rPr>
+        <w:t>Batch size – 64</w:t>
       </w:r>
     </w:p>
     <w:p>
@@ -5576,32 +5344,9 @@
       </w:pPr>
       <w:r>
         <w:rPr>
-          <w:rFonts w:ascii="Tahoma" w:hAnsi="Tahoma" w:cs="Tahoma" w:hint="cs"/>
-          <w:rtl/>
-        </w:rPr>
-        <w:t xml:space="preserve">השתמשנו </w:t>
-      </w:r>
-      <w:proofErr w:type="spellStart"/>
-      <w:r>
-        <w:rPr>
-          <w:rFonts w:ascii="Tahoma" w:hAnsi="Tahoma" w:cs="Tahoma" w:hint="cs"/>
-          <w:rtl/>
-        </w:rPr>
-        <w:t>באופטימייזר</w:t>
-      </w:r>
-      <w:proofErr w:type="spellEnd"/>
-      <w:r>
-        <w:rPr>
-          <w:rFonts w:ascii="Tahoma" w:hAnsi="Tahoma" w:cs="Tahoma" w:hint="cs"/>
-          <w:rtl/>
-        </w:rPr>
-        <w:t xml:space="preserve"> </w:t>
-      </w:r>
-      <w:r>
-        <w:rPr>
-          <w:rFonts w:ascii="Tahoma" w:hAnsi="Tahoma" w:cs="Tahoma"/>
-        </w:rPr>
-        <w:t>Adam</w:t>
+          <w:rFonts w:ascii="Tahoma" w:hAnsi="Tahoma" w:cs="Tahoma"/>
+        </w:rPr>
+        <w:t>Epochs - 40</w:t>
       </w:r>
     </w:p>
     <w:p>
@@ -5613,80 +5358,6 @@
         <w:jc w:val="both"/>
         <w:rPr>
           <w:rFonts w:ascii="Tahoma" w:hAnsi="Tahoma" w:cs="Tahoma"/>
-          <w:rtl/>
-        </w:rPr>
-      </w:pPr>
-      <w:r>
-        <w:rPr>
-          <w:rFonts w:ascii="Tahoma" w:hAnsi="Tahoma" w:cs="Tahoma" w:hint="cs"/>
-          <w:rtl/>
-        </w:rPr>
-        <w:t>היפר פרמטרים:</w:t>
-      </w:r>
-    </w:p>
-    <w:p>
-      <w:pPr>
-        <w:tabs>
-          <w:tab w:val="left" w:pos="3040"/>
-        </w:tabs>
-        <w:bidi/>
-        <w:jc w:val="both"/>
-        <w:rPr>
-          <w:rFonts w:ascii="Tahoma" w:hAnsi="Tahoma" w:cs="Tahoma"/>
-        </w:rPr>
-      </w:pPr>
-      <w:r>
-        <w:rPr>
-          <w:rFonts w:ascii="Tahoma" w:hAnsi="Tahoma" w:cs="Tahoma"/>
-        </w:rPr>
-        <w:t>Learning rate – 0.001</w:t>
-      </w:r>
-    </w:p>
-    <w:p>
-      <w:pPr>
-        <w:tabs>
-          <w:tab w:val="left" w:pos="3040"/>
-        </w:tabs>
-        <w:bidi/>
-        <w:jc w:val="both"/>
-        <w:rPr>
-          <w:rFonts w:ascii="Tahoma" w:hAnsi="Tahoma" w:cs="Tahoma"/>
-        </w:rPr>
-      </w:pPr>
-      <w:r>
-        <w:rPr>
-          <w:rFonts w:ascii="Tahoma" w:hAnsi="Tahoma" w:cs="Tahoma"/>
-        </w:rPr>
-        <w:t>Batch size – 64</w:t>
-      </w:r>
-    </w:p>
-    <w:p>
-      <w:pPr>
-        <w:tabs>
-          <w:tab w:val="left" w:pos="3040"/>
-        </w:tabs>
-        <w:bidi/>
-        <w:jc w:val="both"/>
-        <w:rPr>
-          <w:rFonts w:ascii="Tahoma" w:hAnsi="Tahoma" w:cs="Tahoma"/>
-        </w:rPr>
-      </w:pPr>
-      <w:r>
-        <w:rPr>
-          <w:rFonts w:ascii="Tahoma" w:hAnsi="Tahoma" w:cs="Tahoma"/>
-        </w:rPr>
-        <w:t>Epochs - 40</w:t>
-      </w:r>
-    </w:p>
-    <w:p>
-      <w:pPr>
-        <w:tabs>
-          <w:tab w:val="left" w:pos="3040"/>
-        </w:tabs>
-        <w:bidi/>
-        <w:jc w:val="both"/>
-        <w:rPr>
-          <w:rFonts w:ascii="Tahoma" w:hAnsi="Tahoma" w:cs="Tahoma" w:hint="cs"/>
           <w:rtl/>
         </w:rPr>
       </w:pPr>
@@ -5720,21 +5391,7 @@
         <w:rPr>
           <w:color w:val="B200B2"/>
         </w:rPr>
-        <w:t>__</w:t>
-      </w:r>
-      <w:proofErr w:type="spellStart"/>
-      <w:r>
-        <w:rPr>
-          <w:color w:val="B200B2"/>
-        </w:rPr>
-        <w:t>init</w:t>
-      </w:r>
-      <w:proofErr w:type="spellEnd"/>
-      <w:r>
-        <w:rPr>
-          <w:color w:val="B200B2"/>
-        </w:rPr>
-        <w:t>__</w:t>
+        <w:t>__init__</w:t>
       </w:r>
       <w:r>
         <w:rPr>
@@ -5742,7 +5399,6 @@
         </w:rPr>
         <w:t>(</w:t>
       </w:r>
-      <w:proofErr w:type="spellStart"/>
       <w:r>
         <w:rPr>
           <w:color w:val="94558D"/>
@@ -5761,26 +5417,17 @@
         </w:rPr>
         <w:t>image_size</w:t>
       </w:r>
-      <w:proofErr w:type="spellEnd"/>
       <w:r>
         <w:rPr>
           <w:color w:val="CC7832"/>
         </w:rPr>
         <w:t xml:space="preserve">, </w:t>
       </w:r>
-      <w:proofErr w:type="spellStart"/>
       <w:r>
         <w:rPr>
           <w:color w:val="72737A"/>
         </w:rPr>
-        <w:t>num_cls</w:t>
-      </w:r>
-      <w:proofErr w:type="spellEnd"/>
-      <w:r>
-        <w:rPr>
-          <w:color w:val="72737A"/>
-        </w:rPr>
-        <w:t>=10</w:t>
+        <w:t>num_cls=10</w:t>
       </w:r>
       <w:r>
         <w:rPr>
@@ -5805,16 +5452,8 @@
         <w:rPr>
           <w:color w:val="A9B7C6"/>
         </w:rPr>
-        <w:t>(</w:t>
-      </w:r>
-      <w:proofErr w:type="spellStart"/>
-      <w:r>
-        <w:rPr>
-          <w:color w:val="A9B7C6"/>
-        </w:rPr>
-        <w:t>BestCnn</w:t>
-      </w:r>
-      <w:proofErr w:type="spellEnd"/>
+        <w:t>(BestCnn</w:t>
+      </w:r>
       <w:r>
         <w:rPr>
           <w:color w:val="CC7832"/>
@@ -5837,21 +5476,7 @@
         <w:rPr>
           <w:color w:val="B200B2"/>
         </w:rPr>
-        <w:t>__</w:t>
-      </w:r>
-      <w:proofErr w:type="spellStart"/>
-      <w:r>
-        <w:rPr>
-          <w:color w:val="B200B2"/>
-        </w:rPr>
-        <w:t>init</w:t>
-      </w:r>
-      <w:proofErr w:type="spellEnd"/>
-      <w:r>
-        <w:rPr>
-          <w:color w:val="B200B2"/>
-        </w:rPr>
-        <w:t>__</w:t>
+        <w:t>__init__</w:t>
       </w:r>
       <w:r>
         <w:rPr>
@@ -5884,14 +5509,12 @@
         </w:rPr>
         <w:t>.conv1 = nn.Conv2d(</w:t>
       </w:r>
-      <w:proofErr w:type="spellStart"/>
       <w:r>
         <w:rPr>
           <w:color w:val="AA4926"/>
         </w:rPr>
         <w:t>in_channels</w:t>
       </w:r>
-      <w:proofErr w:type="spellEnd"/>
       <w:r>
         <w:rPr>
           <w:color w:val="A9B7C6"/>
@@ -5910,14 +5533,12 @@
         </w:rPr>
         <w:t xml:space="preserve">, </w:t>
       </w:r>
-      <w:proofErr w:type="spellStart"/>
       <w:r>
         <w:rPr>
           <w:color w:val="AA4926"/>
         </w:rPr>
         <w:t>out_channels</w:t>
       </w:r>
-      <w:proofErr w:type="spellEnd"/>
       <w:r>
         <w:rPr>
           <w:color w:val="A9B7C6"/>
@@ -5936,14 +5557,12 @@
         </w:rPr>
         <w:t xml:space="preserve">, </w:t>
       </w:r>
-      <w:proofErr w:type="spellStart"/>
       <w:r>
         <w:rPr>
           <w:color w:val="AA4926"/>
         </w:rPr>
         <w:t>kernel_size</w:t>
       </w:r>
-      <w:proofErr w:type="spellEnd"/>
       <w:r>
         <w:rPr>
           <w:color w:val="A9B7C6"/>
@@ -5981,14 +5600,12 @@
         </w:rPr>
         <w:t>.conv2 = nn.Conv2d(</w:t>
       </w:r>
-      <w:proofErr w:type="spellStart"/>
       <w:r>
         <w:rPr>
           <w:color w:val="AA4926"/>
         </w:rPr>
         <w:t>in_channels</w:t>
       </w:r>
-      <w:proofErr w:type="spellEnd"/>
       <w:r>
         <w:rPr>
           <w:color w:val="A9B7C6"/>
@@ -6007,14 +5624,12 @@
         </w:rPr>
         <w:t xml:space="preserve">, </w:t>
       </w:r>
-      <w:proofErr w:type="spellStart"/>
       <w:r>
         <w:rPr>
           <w:color w:val="AA4926"/>
         </w:rPr>
         <w:t>out_channels</w:t>
       </w:r>
-      <w:proofErr w:type="spellEnd"/>
       <w:r>
         <w:rPr>
           <w:color w:val="A9B7C6"/>
@@ -6033,14 +5648,12 @@
         </w:rPr>
         <w:t xml:space="preserve">, </w:t>
       </w:r>
-      <w:proofErr w:type="spellStart"/>
       <w:r>
         <w:rPr>
           <w:color w:val="AA4926"/>
         </w:rPr>
         <w:t>kernel_size</w:t>
       </w:r>
-      <w:proofErr w:type="spellEnd"/>
       <w:r>
         <w:rPr>
           <w:color w:val="A9B7C6"/>
@@ -6082,30 +5695,14 @@
         <w:rPr>
           <w:color w:val="A9B7C6"/>
         </w:rPr>
-        <w:t xml:space="preserve">.fc1 = </w:t>
-      </w:r>
-      <w:proofErr w:type="spellStart"/>
-      <w:r>
-        <w:rPr>
-          <w:color w:val="A9B7C6"/>
-        </w:rPr>
-        <w:t>nn.Linear</w:t>
-      </w:r>
-      <w:proofErr w:type="spellEnd"/>
-      <w:r>
-        <w:rPr>
-          <w:color w:val="A9B7C6"/>
-        </w:rPr>
-        <w:t>(</w:t>
-      </w:r>
-      <w:proofErr w:type="spellStart"/>
+        <w:t>.fc1 = nn.Linear(</w:t>
+      </w:r>
       <w:r>
         <w:rPr>
           <w:color w:val="AA4926"/>
         </w:rPr>
         <w:t>in_features</w:t>
       </w:r>
-      <w:proofErr w:type="spellEnd"/>
       <w:r>
         <w:rPr>
           <w:color w:val="A9B7C6"/>
@@ -6148,14 +5745,12 @@
         </w:rPr>
         <w:t xml:space="preserve">, </w:t>
       </w:r>
-      <w:proofErr w:type="spellStart"/>
       <w:r>
         <w:rPr>
           <w:color w:val="AA4926"/>
         </w:rPr>
         <w:t>out_features</w:t>
       </w:r>
-      <w:proofErr w:type="spellEnd"/>
       <w:r>
         <w:rPr>
           <w:color w:val="A9B7C6"/>
@@ -6191,30 +5786,14 @@
         <w:rPr>
           <w:color w:val="A9B7C6"/>
         </w:rPr>
-        <w:t xml:space="preserve">.fc2 = </w:t>
-      </w:r>
-      <w:proofErr w:type="spellStart"/>
-      <w:r>
-        <w:rPr>
-          <w:color w:val="A9B7C6"/>
-        </w:rPr>
-        <w:t>nn.Linear</w:t>
-      </w:r>
-      <w:proofErr w:type="spellEnd"/>
-      <w:r>
-        <w:rPr>
-          <w:color w:val="A9B7C6"/>
-        </w:rPr>
-        <w:t>(</w:t>
-      </w:r>
-      <w:proofErr w:type="spellStart"/>
+        <w:t>.fc2 = nn.Linear(</w:t>
+      </w:r>
       <w:r>
         <w:rPr>
           <w:color w:val="AA4926"/>
         </w:rPr>
         <w:t>in_features</w:t>
       </w:r>
-      <w:proofErr w:type="spellEnd"/>
       <w:r>
         <w:rPr>
           <w:color w:val="A9B7C6"/>
@@ -6233,14 +5812,12 @@
         </w:rPr>
         <w:t xml:space="preserve">, </w:t>
       </w:r>
-      <w:proofErr w:type="spellStart"/>
       <w:r>
         <w:rPr>
           <w:color w:val="AA4926"/>
         </w:rPr>
         <w:t>out_features</w:t>
       </w:r>
-      <w:proofErr w:type="spellEnd"/>
       <w:r>
         <w:rPr>
           <w:color w:val="A9B7C6"/>
@@ -6266,7 +5843,6 @@
         <w:br/>
         <w:t xml:space="preserve">    </w:t>
       </w:r>
-      <w:proofErr w:type="spellStart"/>
       <w:r>
         <w:rPr>
           <w:color w:val="94558D"/>
@@ -6277,48 +5853,103 @@
         <w:rPr>
           <w:color w:val="A9B7C6"/>
         </w:rPr>
-        <w:t>.out</w:t>
-      </w:r>
-      <w:proofErr w:type="spellEnd"/>
-      <w:r>
-        <w:rPr>
-          <w:color w:val="A9B7C6"/>
-        </w:rPr>
-        <w:t xml:space="preserve"> = </w:t>
-      </w:r>
-      <w:proofErr w:type="spellStart"/>
-      <w:r>
-        <w:rPr>
-          <w:color w:val="A9B7C6"/>
-        </w:rPr>
-        <w:t>nn.Linear</w:t>
-      </w:r>
-      <w:proofErr w:type="spellEnd"/>
+        <w:t>.out = nn.Linear(</w:t>
+      </w:r>
+      <w:r>
+        <w:rPr>
+          <w:color w:val="AA4926"/>
+        </w:rPr>
+        <w:t>in_features</w:t>
+      </w:r>
+      <w:r>
+        <w:rPr>
+          <w:color w:val="A9B7C6"/>
+        </w:rPr>
+        <w:t>=</w:t>
+      </w:r>
+      <w:r>
+        <w:rPr>
+          <w:color w:val="6897BB"/>
+        </w:rPr>
+        <w:t>60</w:t>
+      </w:r>
+      <w:r>
+        <w:rPr>
+          <w:color w:val="CC7832"/>
+        </w:rPr>
+        <w:t xml:space="preserve">, </w:t>
+      </w:r>
+      <w:r>
+        <w:rPr>
+          <w:color w:val="AA4926"/>
+        </w:rPr>
+        <w:t>out_features</w:t>
+      </w:r>
+      <w:r>
+        <w:rPr>
+          <w:color w:val="A9B7C6"/>
+        </w:rPr>
+        <w:t>=</w:t>
+      </w:r>
+      <w:r>
+        <w:rPr>
+          <w:color w:val="6897BB"/>
+        </w:rPr>
+        <w:t>10</w:t>
+      </w:r>
+      <w:r>
+        <w:rPr>
+          <w:color w:val="A9B7C6"/>
+        </w:rPr>
+        <w:t>)</w:t>
+      </w:r>
+      <w:r>
+        <w:rPr>
+          <w:color w:val="A9B7C6"/>
+        </w:rPr>
+        <w:br/>
+      </w:r>
+      <w:r>
+        <w:rPr>
+          <w:color w:val="A9B7C6"/>
+        </w:rPr>
+        <w:br/>
+      </w:r>
+      <w:r>
+        <w:rPr>
+          <w:color w:val="A9B7C6"/>
+        </w:rPr>
+        <w:br/>
+      </w:r>
+      <w:r>
+        <w:rPr>
+          <w:color w:val="A9B7C6"/>
+        </w:rPr>
+        <w:br/>
+      </w:r>
+      <w:r>
+        <w:rPr>
+          <w:color w:val="CC7832"/>
+        </w:rPr>
+        <w:t xml:space="preserve">def </w:t>
+      </w:r>
+      <w:r>
+        <w:rPr>
+          <w:color w:val="FFC66D"/>
+        </w:rPr>
+        <w:t>save_model</w:t>
+      </w:r>
       <w:r>
         <w:rPr>
           <w:color w:val="A9B7C6"/>
         </w:rPr>
         <w:t>(</w:t>
       </w:r>
-      <w:proofErr w:type="spellStart"/>
-      <w:r>
-        <w:rPr>
-          <w:color w:val="AA4926"/>
-        </w:rPr>
-        <w:t>in_features</w:t>
-      </w:r>
-      <w:proofErr w:type="spellEnd"/>
-      <w:r>
-        <w:rPr>
-          <w:color w:val="A9B7C6"/>
-        </w:rPr>
-        <w:t>=</w:t>
-      </w:r>
-      <w:r>
-        <w:rPr>
-          <w:color w:val="6897BB"/>
-        </w:rPr>
-        <w:t>60</w:t>
+      <w:r>
+        <w:rPr>
+          <w:color w:val="94558D"/>
+        </w:rPr>
+        <w:t>self</w:t>
       </w:r>
       <w:r>
         <w:rPr>
@@ -6326,37 +5957,42 @@
         </w:rPr>
         <w:t xml:space="preserve">, </w:t>
       </w:r>
-      <w:proofErr w:type="spellStart"/>
-      <w:r>
-        <w:rPr>
-          <w:color w:val="AA4926"/>
-        </w:rPr>
-        <w:t>out_features</w:t>
-      </w:r>
-      <w:proofErr w:type="spellEnd"/>
-      <w:r>
-        <w:rPr>
-          <w:color w:val="A9B7C6"/>
-        </w:rPr>
-        <w:t>=</w:t>
-      </w:r>
-      <w:r>
-        <w:rPr>
-          <w:color w:val="6897BB"/>
-        </w:rPr>
-        <w:t>10</w:t>
-      </w:r>
-      <w:r>
-        <w:rPr>
-          <w:color w:val="A9B7C6"/>
-        </w:rPr>
-        <w:t>)</w:t>
+      <w:r>
+        <w:rPr>
+          <w:color w:val="A9B7C6"/>
+        </w:rPr>
+        <w:t>path):</w:t>
       </w:r>
       <w:r>
         <w:rPr>
           <w:color w:val="A9B7C6"/>
         </w:rPr>
         <w:br/>
+        <w:t xml:space="preserve">    torch.save(</w:t>
+      </w:r>
+      <w:r>
+        <w:rPr>
+          <w:color w:val="94558D"/>
+        </w:rPr>
+        <w:t>self</w:t>
+      </w:r>
+      <w:r>
+        <w:rPr>
+          <w:color w:val="A9B7C6"/>
+        </w:rPr>
+        <w:t>.state_dict()</w:t>
+      </w:r>
+      <w:r>
+        <w:rPr>
+          <w:color w:val="CC7832"/>
+        </w:rPr>
+        <w:t xml:space="preserve">, </w:t>
+      </w:r>
+      <w:r>
+        <w:rPr>
+          <w:color w:val="A9B7C6"/>
+        </w:rPr>
+        <w:t>path)</w:t>
       </w:r>
       <w:r>
         <w:rPr>
@@ -6372,24 +6008,16 @@
       </w:r>
       <w:r>
         <w:rPr>
-          <w:color w:val="A9B7C6"/>
-        </w:rPr>
-        <w:br/>
-      </w:r>
-      <w:r>
-        <w:rPr>
           <w:color w:val="CC7832"/>
         </w:rPr>
         <w:t xml:space="preserve">def </w:t>
       </w:r>
-      <w:proofErr w:type="spellStart"/>
       <w:r>
         <w:rPr>
           <w:color w:val="FFC66D"/>
         </w:rPr>
-        <w:t>save_model</w:t>
-      </w:r>
-      <w:proofErr w:type="spellEnd"/>
+        <w:t>load_model</w:t>
+      </w:r>
       <w:r>
         <w:rPr>
           <w:color w:val="A9B7C6"/>
@@ -6421,21 +6049,48 @@
         <w:br/>
         <w:t xml:space="preserve">    </w:t>
       </w:r>
-      <w:proofErr w:type="spellStart"/>
-      <w:r>
-        <w:rPr>
-          <w:color w:val="A9B7C6"/>
-        </w:rPr>
-        <w:t>torch.save</w:t>
-      </w:r>
-      <w:proofErr w:type="spellEnd"/>
+      <w:r>
+        <w:rPr>
+          <w:color w:val="94558D"/>
+        </w:rPr>
+        <w:t>self</w:t>
+      </w:r>
+      <w:r>
+        <w:rPr>
+          <w:color w:val="A9B7C6"/>
+        </w:rPr>
+        <w:t>.load_state_dict(torch.load(path))</w:t>
+      </w:r>
+      <w:r>
+        <w:rPr>
+          <w:color w:val="A9B7C6"/>
+        </w:rPr>
+        <w:br/>
+      </w:r>
+      <w:r>
+        <w:rPr>
+          <w:color w:val="A9B7C6"/>
+        </w:rPr>
+        <w:br/>
+      </w:r>
+      <w:r>
+        <w:rPr>
+          <w:color w:val="CC7832"/>
+        </w:rPr>
+        <w:t xml:space="preserve">def </w:t>
+      </w:r>
+      <w:r>
+        <w:rPr>
+          <w:color w:val="FFC66D"/>
+        </w:rPr>
+        <w:t>forward</w:t>
+      </w:r>
       <w:r>
         <w:rPr>
           <w:color w:val="A9B7C6"/>
         </w:rPr>
         <w:t>(</w:t>
       </w:r>
-      <w:proofErr w:type="spellStart"/>
       <w:r>
         <w:rPr>
           <w:color w:val="94558D"/>
@@ -6444,19 +6099,6 @@
       </w:r>
       <w:r>
         <w:rPr>
-          <w:color w:val="A9B7C6"/>
-        </w:rPr>
-        <w:t>.state_dict</w:t>
-      </w:r>
-      <w:proofErr w:type="spellEnd"/>
-      <w:r>
-        <w:rPr>
-          <w:color w:val="A9B7C6"/>
-        </w:rPr>
-        <w:t>()</w:t>
-      </w:r>
-      <w:r>
-        <w:rPr>
           <w:color w:val="CC7832"/>
         </w:rPr>
         <w:t xml:space="preserve">, </w:t>
@@ -6465,57 +6107,68 @@
         <w:rPr>
           <w:color w:val="A9B7C6"/>
         </w:rPr>
-        <w:t>path)</w:t>
+        <w:t>x):</w:t>
       </w:r>
       <w:r>
         <w:rPr>
           <w:color w:val="A9B7C6"/>
         </w:rPr>
         <w:br/>
-      </w:r>
-      <w:r>
-        <w:rPr>
-          <w:color w:val="A9B7C6"/>
-        </w:rPr>
-        <w:br/>
+        <w:t xml:space="preserve">    x = x.view((x.size()[</w:t>
+      </w:r>
+      <w:r>
+        <w:rPr>
+          <w:color w:val="6897BB"/>
+        </w:rPr>
+        <w:t>0</w:t>
+      </w:r>
+      <w:r>
+        <w:rPr>
+          <w:color w:val="A9B7C6"/>
+        </w:rPr>
+        <w:t>]</w:t>
       </w:r>
       <w:r>
         <w:rPr>
           <w:color w:val="CC7832"/>
         </w:rPr>
-        <w:t xml:space="preserve">def </w:t>
-      </w:r>
-      <w:proofErr w:type="spellStart"/>
-      <w:r>
-        <w:rPr>
-          <w:color w:val="FFC66D"/>
-        </w:rPr>
-        <w:t>load_model</w:t>
-      </w:r>
-      <w:proofErr w:type="spellEnd"/>
-      <w:r>
-        <w:rPr>
-          <w:color w:val="A9B7C6"/>
-        </w:rPr>
-        <w:t>(</w:t>
-      </w:r>
-      <w:r>
-        <w:rPr>
-          <w:color w:val="94558D"/>
-        </w:rPr>
-        <w:t>self</w:t>
+        <w:t>,</w:t>
+      </w:r>
+      <w:r>
+        <w:rPr>
+          <w:color w:val="6897BB"/>
+        </w:rPr>
+        <w:t>1</w:t>
       </w:r>
       <w:r>
         <w:rPr>
           <w:color w:val="CC7832"/>
         </w:rPr>
-        <w:t xml:space="preserve">, </w:t>
-      </w:r>
-      <w:r>
-        <w:rPr>
-          <w:color w:val="A9B7C6"/>
-        </w:rPr>
-        <w:t>path):</w:t>
+        <w:t>,</w:t>
+      </w:r>
+      <w:r>
+        <w:rPr>
+          <w:color w:val="6897BB"/>
+        </w:rPr>
+        <w:t>28</w:t>
+      </w:r>
+      <w:r>
+        <w:rPr>
+          <w:color w:val="CC7832"/>
+        </w:rPr>
+        <w:t>,</w:t>
+      </w:r>
+      <w:r>
+        <w:rPr>
+          <w:color w:val="6897BB"/>
+        </w:rPr>
+        <w:t>28</w:t>
+      </w:r>
+      <w:r>
+        <w:rPr>
+          <w:color w:val="A9B7C6"/>
+        </w:rPr>
+        <w:t>))</w:t>
       </w:r>
       <w:r>
         <w:rPr>
@@ -6524,199 +6177,133 @@
         <w:br/>
         <w:t xml:space="preserve">    </w:t>
       </w:r>
-      <w:proofErr w:type="spellStart"/>
-      <w:r>
-        <w:rPr>
-          <w:color w:val="94558D"/>
-        </w:rPr>
-        <w:t>self</w:t>
-      </w:r>
-      <w:r>
-        <w:rPr>
-          <w:color w:val="A9B7C6"/>
-        </w:rPr>
-        <w:t>.load_state_dict</w:t>
-      </w:r>
-      <w:proofErr w:type="spellEnd"/>
-      <w:r>
-        <w:rPr>
-          <w:color w:val="A9B7C6"/>
-        </w:rPr>
-        <w:t>(</w:t>
-      </w:r>
-      <w:proofErr w:type="spellStart"/>
-      <w:r>
-        <w:rPr>
-          <w:color w:val="A9B7C6"/>
-        </w:rPr>
-        <w:t>torch.load</w:t>
-      </w:r>
-      <w:proofErr w:type="spellEnd"/>
-      <w:r>
-        <w:rPr>
-          <w:color w:val="A9B7C6"/>
-        </w:rPr>
-        <w:t>(path))</w:t>
-      </w:r>
-      <w:r>
-        <w:rPr>
-          <w:color w:val="A9B7C6"/>
-        </w:rPr>
-        <w:br/>
-      </w:r>
-      <w:r>
-        <w:rPr>
-          <w:color w:val="A9B7C6"/>
-        </w:rPr>
-        <w:br/>
-      </w:r>
-      <w:r>
-        <w:rPr>
-          <w:color w:val="CC7832"/>
-        </w:rPr>
-        <w:t xml:space="preserve">def </w:t>
-      </w:r>
-      <w:r>
-        <w:rPr>
-          <w:color w:val="FFC66D"/>
-        </w:rPr>
-        <w:t>forward</w:t>
-      </w:r>
-      <w:r>
-        <w:rPr>
-          <w:color w:val="A9B7C6"/>
-        </w:rPr>
-        <w:t>(</w:t>
-      </w:r>
-      <w:r>
-        <w:rPr>
-          <w:color w:val="94558D"/>
-        </w:rPr>
-        <w:t>self</w:t>
-      </w:r>
-      <w:r>
-        <w:rPr>
-          <w:color w:val="CC7832"/>
-        </w:rPr>
-        <w:t xml:space="preserve">, </w:t>
-      </w:r>
-      <w:r>
-        <w:rPr>
-          <w:color w:val="A9B7C6"/>
-        </w:rPr>
-        <w:t>x):</w:t>
-      </w:r>
-      <w:r>
-        <w:rPr>
-          <w:color w:val="A9B7C6"/>
-        </w:rPr>
-        <w:br/>
-        <w:t xml:space="preserve">    x = </w:t>
-      </w:r>
-      <w:proofErr w:type="spellStart"/>
-      <w:r>
-        <w:rPr>
-          <w:color w:val="A9B7C6"/>
-        </w:rPr>
-        <w:t>x.view</w:t>
-      </w:r>
-      <w:proofErr w:type="spellEnd"/>
-      <w:r>
-        <w:rPr>
-          <w:color w:val="A9B7C6"/>
-        </w:rPr>
-        <w:t>((</w:t>
-      </w:r>
-      <w:proofErr w:type="spellStart"/>
-      <w:r>
-        <w:rPr>
-          <w:color w:val="A9B7C6"/>
-        </w:rPr>
-        <w:t>x.size</w:t>
-      </w:r>
-      <w:proofErr w:type="spellEnd"/>
-      <w:r>
-        <w:rPr>
-          <w:color w:val="A9B7C6"/>
-        </w:rPr>
-        <w:t>()[</w:t>
-      </w:r>
-      <w:r>
-        <w:rPr>
-          <w:color w:val="6897BB"/>
-        </w:rPr>
-        <w:t>0</w:t>
-      </w:r>
-      <w:r>
-        <w:rPr>
-          <w:color w:val="A9B7C6"/>
-        </w:rPr>
-        <w:t>]</w:t>
-      </w:r>
-      <w:r>
-        <w:rPr>
-          <w:color w:val="CC7832"/>
-        </w:rPr>
-        <w:t>,</w:t>
-      </w:r>
-      <w:r>
-        <w:rPr>
-          <w:color w:val="6897BB"/>
-        </w:rPr>
-        <w:t>1</w:t>
-      </w:r>
-      <w:r>
-        <w:rPr>
-          <w:color w:val="CC7832"/>
-        </w:rPr>
-        <w:t>,</w:t>
-      </w:r>
-      <w:r>
-        <w:rPr>
-          <w:color w:val="6897BB"/>
-        </w:rPr>
-        <w:t>28</w:t>
-      </w:r>
-      <w:r>
-        <w:rPr>
-          <w:color w:val="CC7832"/>
-        </w:rPr>
-        <w:t>,</w:t>
-      </w:r>
-      <w:r>
-        <w:rPr>
-          <w:color w:val="6897BB"/>
-        </w:rPr>
-        <w:t>28</w:t>
-      </w:r>
-      <w:r>
-        <w:rPr>
-          <w:color w:val="A9B7C6"/>
-        </w:rPr>
-        <w:t>))</w:t>
-      </w:r>
-      <w:r>
-        <w:rPr>
-          <w:color w:val="A9B7C6"/>
+      <w:r>
+        <w:rPr>
+          <w:color w:val="808080"/>
+        </w:rPr>
+        <w:t># conv 1</w:t>
+      </w:r>
+      <w:r>
+        <w:rPr>
+          <w:color w:val="808080"/>
         </w:rPr>
         <w:br/>
         <w:t xml:space="preserve">    </w:t>
       </w:r>
       <w:r>
         <w:rPr>
-          <w:color w:val="808080"/>
-        </w:rPr>
-        <w:t># conv 1</w:t>
-      </w:r>
-      <w:r>
-        <w:rPr>
-          <w:color w:val="808080"/>
+          <w:color w:val="A9B7C6"/>
+        </w:rPr>
+        <w:t xml:space="preserve">t = </w:t>
+      </w:r>
+      <w:r>
+        <w:rPr>
+          <w:color w:val="94558D"/>
+        </w:rPr>
+        <w:t>self</w:t>
+      </w:r>
+      <w:r>
+        <w:rPr>
+          <w:color w:val="A9B7C6"/>
+        </w:rPr>
+        <w:t>.conv1(x)</w:t>
+      </w:r>
+      <w:r>
+        <w:rPr>
+          <w:color w:val="A9B7C6"/>
+        </w:rPr>
+        <w:br/>
+        <w:t xml:space="preserve">    t = F.relu(t)</w:t>
+      </w:r>
+      <w:r>
+        <w:rPr>
+          <w:color w:val="A9B7C6"/>
+        </w:rPr>
+        <w:br/>
+        <w:t xml:space="preserve">    t = F.max_pool2d(t</w:t>
+      </w:r>
+      <w:r>
+        <w:rPr>
+          <w:color w:val="CC7832"/>
+        </w:rPr>
+        <w:t xml:space="preserve">, </w:t>
+      </w:r>
+      <w:r>
+        <w:rPr>
+          <w:color w:val="AA4926"/>
+        </w:rPr>
+        <w:t>kernel_size</w:t>
+      </w:r>
+      <w:r>
+        <w:rPr>
+          <w:color w:val="A9B7C6"/>
+        </w:rPr>
+        <w:t>=</w:t>
+      </w:r>
+      <w:r>
+        <w:rPr>
+          <w:color w:val="6897BB"/>
+        </w:rPr>
+        <w:t>2</w:t>
+      </w:r>
+      <w:r>
+        <w:rPr>
+          <w:color w:val="CC7832"/>
+        </w:rPr>
+        <w:t xml:space="preserve">, </w:t>
+      </w:r>
+      <w:r>
+        <w:rPr>
+          <w:color w:val="AA4926"/>
+        </w:rPr>
+        <w:t>stride</w:t>
+      </w:r>
+      <w:r>
+        <w:rPr>
+          <w:color w:val="A9B7C6"/>
+        </w:rPr>
+        <w:t>=</w:t>
+      </w:r>
+      <w:r>
+        <w:rPr>
+          <w:color w:val="6897BB"/>
+        </w:rPr>
+        <w:t>2</w:t>
+      </w:r>
+      <w:r>
+        <w:rPr>
+          <w:color w:val="A9B7C6"/>
+        </w:rPr>
+        <w:t>)</w:t>
+      </w:r>
+      <w:r>
+        <w:rPr>
+          <w:color w:val="A9B7C6"/>
+        </w:rPr>
+        <w:br/>
+      </w:r>
+      <w:r>
+        <w:rPr>
+          <w:color w:val="A9B7C6"/>
         </w:rPr>
         <w:br/>
         <w:t xml:space="preserve">    </w:t>
       </w:r>
       <w:r>
         <w:rPr>
+          <w:color w:val="808080"/>
+        </w:rPr>
+        <w:t># conv 2</w:t>
+      </w:r>
+      <w:r>
+        <w:rPr>
+          <w:color w:val="808080"/>
+        </w:rPr>
+        <w:br/>
+        <w:t xml:space="preserve">    </w:t>
+      </w:r>
+      <w:r>
+        <w:rPr>
           <w:color w:val="A9B7C6"/>
         </w:rPr>
         <w:t xml:space="preserve">t = </w:t>
@@ -6731,7 +6318,155 @@
         <w:rPr>
           <w:color w:val="A9B7C6"/>
         </w:rPr>
-        <w:t>.conv1(x)</w:t>
+        <w:t>.conv2(t)</w:t>
+      </w:r>
+      <w:r>
+        <w:rPr>
+          <w:color w:val="A9B7C6"/>
+        </w:rPr>
+        <w:br/>
+        <w:t xml:space="preserve">    t = F.relu(t)</w:t>
+      </w:r>
+      <w:r>
+        <w:rPr>
+          <w:color w:val="A9B7C6"/>
+        </w:rPr>
+        <w:br/>
+        <w:t xml:space="preserve">    t = F.max_pool2d(t</w:t>
+      </w:r>
+      <w:r>
+        <w:rPr>
+          <w:color w:val="CC7832"/>
+        </w:rPr>
+        <w:t xml:space="preserve">, </w:t>
+      </w:r>
+      <w:r>
+        <w:rPr>
+          <w:color w:val="AA4926"/>
+        </w:rPr>
+        <w:t>kernel_size</w:t>
+      </w:r>
+      <w:r>
+        <w:rPr>
+          <w:color w:val="A9B7C6"/>
+        </w:rPr>
+        <w:t>=</w:t>
+      </w:r>
+      <w:r>
+        <w:rPr>
+          <w:color w:val="6897BB"/>
+        </w:rPr>
+        <w:t>2</w:t>
+      </w:r>
+      <w:r>
+        <w:rPr>
+          <w:color w:val="CC7832"/>
+        </w:rPr>
+        <w:t xml:space="preserve">, </w:t>
+      </w:r>
+      <w:r>
+        <w:rPr>
+          <w:color w:val="AA4926"/>
+        </w:rPr>
+        <w:t>stride</w:t>
+      </w:r>
+      <w:r>
+        <w:rPr>
+          <w:color w:val="A9B7C6"/>
+        </w:rPr>
+        <w:t>=</w:t>
+      </w:r>
+      <w:r>
+        <w:rPr>
+          <w:color w:val="6897BB"/>
+        </w:rPr>
+        <w:t>2</w:t>
+      </w:r>
+      <w:r>
+        <w:rPr>
+          <w:color w:val="A9B7C6"/>
+        </w:rPr>
+        <w:t>)</w:t>
+      </w:r>
+      <w:r>
+        <w:rPr>
+          <w:color w:val="A9B7C6"/>
+        </w:rPr>
+        <w:br/>
+      </w:r>
+      <w:r>
+        <w:rPr>
+          <w:color w:val="A9B7C6"/>
+        </w:rPr>
+        <w:br/>
+        <w:t xml:space="preserve">    </w:t>
+      </w:r>
+      <w:r>
+        <w:rPr>
+          <w:color w:val="808080"/>
+        </w:rPr>
+        <w:t># fc1</w:t>
+      </w:r>
+      <w:r>
+        <w:rPr>
+          <w:color w:val="808080"/>
+        </w:rPr>
+        <w:br/>
+        <w:t xml:space="preserve">    </w:t>
+      </w:r>
+      <w:r>
+        <w:rPr>
+          <w:color w:val="A9B7C6"/>
+        </w:rPr>
+        <w:t>t = t.reshape(-</w:t>
+      </w:r>
+      <w:r>
+        <w:rPr>
+          <w:color w:val="6897BB"/>
+        </w:rPr>
+        <w:t>1</w:t>
+      </w:r>
+      <w:r>
+        <w:rPr>
+          <w:color w:val="CC7832"/>
+        </w:rPr>
+        <w:t xml:space="preserve">, </w:t>
+      </w:r>
+      <w:r>
+        <w:rPr>
+          <w:color w:val="6897BB"/>
+        </w:rPr>
+        <w:t xml:space="preserve">12 </w:t>
+      </w:r>
+      <w:r>
+        <w:rPr>
+          <w:color w:val="A9B7C6"/>
+        </w:rPr>
+        <w:t xml:space="preserve">* </w:t>
+      </w:r>
+      <w:r>
+        <w:rPr>
+          <w:color w:val="6897BB"/>
+        </w:rPr>
+        <w:t xml:space="preserve">4 </w:t>
+      </w:r>
+      <w:r>
+        <w:rPr>
+          <w:color w:val="A9B7C6"/>
+        </w:rPr>
+        <w:t xml:space="preserve">* </w:t>
+      </w:r>
+      <w:r>
+        <w:rPr>
+          <w:color w:val="6897BB"/>
+        </w:rPr>
+        <w:t>4</w:t>
+      </w:r>
+      <w:r>
+        <w:rPr>
+          <w:color w:val="A9B7C6"/>
+        </w:rPr>
+        <w:t>)</w:t>
       </w:r>
       <w:r>
         <w:rPr>
@@ -6740,82 +6475,24 @@
         <w:br/>
         <w:t xml:space="preserve">    t = </w:t>
       </w:r>
-      <w:proofErr w:type="spellStart"/>
-      <w:r>
-        <w:rPr>
-          <w:color w:val="A9B7C6"/>
-        </w:rPr>
-        <w:t>F.relu</w:t>
-      </w:r>
-      <w:proofErr w:type="spellEnd"/>
-      <w:r>
-        <w:rPr>
-          <w:color w:val="A9B7C6"/>
-        </w:rPr>
-        <w:t>(t)</w:t>
+      <w:r>
+        <w:rPr>
+          <w:color w:val="94558D"/>
+        </w:rPr>
+        <w:t>self</w:t>
+      </w:r>
+      <w:r>
+        <w:rPr>
+          <w:color w:val="A9B7C6"/>
+        </w:rPr>
+        <w:t>.fc1(t)</w:t>
       </w:r>
       <w:r>
         <w:rPr>
           <w:color w:val="A9B7C6"/>
         </w:rPr>
         <w:br/>
-        <w:t xml:space="preserve">    t = F.max_pool2d(t</w:t>
-      </w:r>
-      <w:r>
-        <w:rPr>
-          <w:color w:val="CC7832"/>
-        </w:rPr>
-        <w:t xml:space="preserve">, </w:t>
-      </w:r>
-      <w:proofErr w:type="spellStart"/>
-      <w:r>
-        <w:rPr>
-          <w:color w:val="AA4926"/>
-        </w:rPr>
-        <w:t>kernel_size</w:t>
-      </w:r>
-      <w:proofErr w:type="spellEnd"/>
-      <w:r>
-        <w:rPr>
-          <w:color w:val="A9B7C6"/>
-        </w:rPr>
-        <w:t>=</w:t>
-      </w:r>
-      <w:r>
-        <w:rPr>
-          <w:color w:val="6897BB"/>
-        </w:rPr>
-        <w:t>2</w:t>
-      </w:r>
-      <w:r>
-        <w:rPr>
-          <w:color w:val="CC7832"/>
-        </w:rPr>
-        <w:t xml:space="preserve">, </w:t>
-      </w:r>
-      <w:r>
-        <w:rPr>
-          <w:color w:val="AA4926"/>
-        </w:rPr>
-        <w:t>stride</w:t>
-      </w:r>
-      <w:r>
-        <w:rPr>
-          <w:color w:val="A9B7C6"/>
-        </w:rPr>
-        <w:t>=</w:t>
-      </w:r>
-      <w:r>
-        <w:rPr>
-          <w:color w:val="6897BB"/>
-        </w:rPr>
-        <w:t>2</w:t>
-      </w:r>
-      <w:r>
-        <w:rPr>
-          <w:color w:val="A9B7C6"/>
-        </w:rPr>
-        <w:t>)</w:t>
+        <w:t xml:space="preserve">    t = F.relu(t)</w:t>
       </w:r>
       <w:r>
         <w:rPr>
@@ -6834,7 +6511,7 @@
         <w:rPr>
           <w:color w:val="808080"/>
         </w:rPr>
-        <w:t># conv 2</w:t>
+        <w:t># fc2</w:t>
       </w:r>
       <w:r>
         <w:rPr>
@@ -6859,91 +6536,14 @@
         <w:rPr>
           <w:color w:val="A9B7C6"/>
         </w:rPr>
-        <w:t>.conv2(t)</w:t>
+        <w:t>.fc2(t)</w:t>
       </w:r>
       <w:r>
         <w:rPr>
           <w:color w:val="A9B7C6"/>
         </w:rPr>
         <w:br/>
-        <w:t xml:space="preserve">    t = </w:t>
-      </w:r>
-      <w:proofErr w:type="spellStart"/>
-      <w:r>
-        <w:rPr>
-          <w:color w:val="A9B7C6"/>
-        </w:rPr>
-        <w:t>F.relu</w:t>
-      </w:r>
-      <w:proofErr w:type="spellEnd"/>
-      <w:r>
-        <w:rPr>
-          <w:color w:val="A9B7C6"/>
-        </w:rPr>
-        <w:t>(t)</w:t>
-      </w:r>
-      <w:r>
-        <w:rPr>
-          <w:color w:val="A9B7C6"/>
-        </w:rPr>
-        <w:br/>
-        <w:t xml:space="preserve">    t = F.max_pool2d(t</w:t>
-      </w:r>
-      <w:r>
-        <w:rPr>
-          <w:color w:val="CC7832"/>
-        </w:rPr>
-        <w:t xml:space="preserve">, </w:t>
-      </w:r>
-      <w:proofErr w:type="spellStart"/>
-      <w:r>
-        <w:rPr>
-          <w:color w:val="AA4926"/>
-        </w:rPr>
-        <w:t>kernel_size</w:t>
-      </w:r>
-      <w:proofErr w:type="spellEnd"/>
-      <w:r>
-        <w:rPr>
-          <w:color w:val="A9B7C6"/>
-        </w:rPr>
-        <w:t>=</w:t>
-      </w:r>
-      <w:r>
-        <w:rPr>
-          <w:color w:val="6897BB"/>
-        </w:rPr>
-        <w:t>2</w:t>
-      </w:r>
-      <w:r>
-        <w:rPr>
-          <w:color w:val="CC7832"/>
-        </w:rPr>
-        <w:t xml:space="preserve">, </w:t>
-      </w:r>
-      <w:r>
-        <w:rPr>
-          <w:color w:val="AA4926"/>
-        </w:rPr>
-        <w:t>stride</w:t>
-      </w:r>
-      <w:r>
-        <w:rPr>
-          <w:color w:val="A9B7C6"/>
-        </w:rPr>
-        <w:t>=</w:t>
-      </w:r>
-      <w:r>
-        <w:rPr>
-          <w:color w:val="6897BB"/>
-        </w:rPr>
-        <w:t>2</w:t>
-      </w:r>
-      <w:r>
-        <w:rPr>
-          <w:color w:val="A9B7C6"/>
-        </w:rPr>
-        <w:t>)</w:t>
+        <w:t xml:space="preserve">    t = F.relu(t)</w:t>
       </w:r>
       <w:r>
         <w:rPr>
@@ -6962,7 +6562,7 @@
         <w:rPr>
           <w:color w:val="808080"/>
         </w:rPr>
-        <w:t># fc1</w:t>
+        <w:t># output</w:t>
       </w:r>
       <w:r>
         <w:rPr>
@@ -6977,75 +6577,6 @@
         </w:rPr>
         <w:t xml:space="preserve">t = </w:t>
       </w:r>
-      <w:proofErr w:type="spellStart"/>
-      <w:r>
-        <w:rPr>
-          <w:color w:val="A9B7C6"/>
-        </w:rPr>
-        <w:t>t.reshape</w:t>
-      </w:r>
-      <w:proofErr w:type="spellEnd"/>
-      <w:r>
-        <w:rPr>
-          <w:color w:val="A9B7C6"/>
-        </w:rPr>
-        <w:t>(-</w:t>
-      </w:r>
-      <w:r>
-        <w:rPr>
-          <w:color w:val="6897BB"/>
-        </w:rPr>
-        <w:t>1</w:t>
-      </w:r>
-      <w:r>
-        <w:rPr>
-          <w:color w:val="CC7832"/>
-        </w:rPr>
-        <w:t xml:space="preserve">, </w:t>
-      </w:r>
-      <w:r>
-        <w:rPr>
-          <w:color w:val="6897BB"/>
-        </w:rPr>
-        <w:t xml:space="preserve">12 </w:t>
-      </w:r>
-      <w:r>
-        <w:rPr>
-          <w:color w:val="A9B7C6"/>
-        </w:rPr>
-        <w:t xml:space="preserve">* </w:t>
-      </w:r>
-      <w:r>
-        <w:rPr>
-          <w:color w:val="6897BB"/>
-        </w:rPr>
-        <w:t xml:space="preserve">4 </w:t>
-      </w:r>
-      <w:r>
-        <w:rPr>
-          <w:color w:val="A9B7C6"/>
-        </w:rPr>
-        <w:t xml:space="preserve">* </w:t>
-      </w:r>
-      <w:r>
-        <w:rPr>
-          <w:color w:val="6897BB"/>
-        </w:rPr>
-        <w:t>4</w:t>
-      </w:r>
-      <w:r>
-        <w:rPr>
-          <w:color w:val="A9B7C6"/>
-        </w:rPr>
-        <w:t>)</w:t>
-      </w:r>
-      <w:r>
-        <w:rPr>
-          <w:color w:val="A9B7C6"/>
-        </w:rPr>
-        <w:br/>
-        <w:t xml:space="preserve">    t = </w:t>
-      </w:r>
       <w:r>
         <w:rPr>
           <w:color w:val="94558D"/>
@@ -7056,34 +6587,7 @@
         <w:rPr>
           <w:color w:val="A9B7C6"/>
         </w:rPr>
-        <w:t>.fc1(t)</w:t>
-      </w:r>
-      <w:r>
-        <w:rPr>
-          <w:color w:val="A9B7C6"/>
-        </w:rPr>
-        <w:br/>
-        <w:t xml:space="preserve">    t = </w:t>
-      </w:r>
-      <w:proofErr w:type="spellStart"/>
-      <w:r>
-        <w:rPr>
-          <w:color w:val="A9B7C6"/>
-        </w:rPr>
-        <w:t>F.relu</w:t>
-      </w:r>
-      <w:proofErr w:type="spellEnd"/>
-      <w:r>
-        <w:rPr>
-          <w:color w:val="A9B7C6"/>
-        </w:rPr>
-        <w:t>(t)</w:t>
-      </w:r>
-      <w:r>
-        <w:rPr>
-          <w:color w:val="A9B7C6"/>
-        </w:rPr>
-        <w:br/>
+        <w:t>.out(t)</w:t>
       </w:r>
       <w:r>
         <w:rPr>
@@ -7096,132 +6600,7 @@
         <w:rPr>
           <w:color w:val="808080"/>
         </w:rPr>
-        <w:t># fc2</w:t>
-      </w:r>
-      <w:r>
-        <w:rPr>
-          <w:color w:val="808080"/>
-        </w:rPr>
-        <w:br/>
-        <w:t xml:space="preserve">    </w:t>
-      </w:r>
-      <w:r>
-        <w:rPr>
-          <w:color w:val="A9B7C6"/>
-        </w:rPr>
-        <w:t xml:space="preserve">t = </w:t>
-      </w:r>
-      <w:r>
-        <w:rPr>
-          <w:color w:val="94558D"/>
-        </w:rPr>
-        <w:t>self</w:t>
-      </w:r>
-      <w:r>
-        <w:rPr>
-          <w:color w:val="A9B7C6"/>
-        </w:rPr>
-        <w:t>.fc2(t)</w:t>
-      </w:r>
-      <w:r>
-        <w:rPr>
-          <w:color w:val="A9B7C6"/>
-        </w:rPr>
-        <w:br/>
-        <w:t xml:space="preserve">    t = </w:t>
-      </w:r>
-      <w:proofErr w:type="spellStart"/>
-      <w:r>
-        <w:rPr>
-          <w:color w:val="A9B7C6"/>
-        </w:rPr>
-        <w:t>F.relu</w:t>
-      </w:r>
-      <w:proofErr w:type="spellEnd"/>
-      <w:r>
-        <w:rPr>
-          <w:color w:val="A9B7C6"/>
-        </w:rPr>
-        <w:t>(t)</w:t>
-      </w:r>
-      <w:r>
-        <w:rPr>
-          <w:color w:val="A9B7C6"/>
-        </w:rPr>
-        <w:br/>
-      </w:r>
-      <w:r>
-        <w:rPr>
-          <w:color w:val="A9B7C6"/>
-        </w:rPr>
-        <w:br/>
-        <w:t xml:space="preserve">    </w:t>
-      </w:r>
-      <w:r>
-        <w:rPr>
-          <w:color w:val="808080"/>
-        </w:rPr>
-        <w:t># output</w:t>
-      </w:r>
-      <w:r>
-        <w:rPr>
-          <w:color w:val="808080"/>
-        </w:rPr>
-        <w:br/>
-        <w:t xml:space="preserve">    </w:t>
-      </w:r>
-      <w:r>
-        <w:rPr>
-          <w:color w:val="A9B7C6"/>
-        </w:rPr>
-        <w:t xml:space="preserve">t = </w:t>
-      </w:r>
-      <w:proofErr w:type="spellStart"/>
-      <w:r>
-        <w:rPr>
-          <w:color w:val="94558D"/>
-        </w:rPr>
-        <w:t>self</w:t>
-      </w:r>
-      <w:r>
-        <w:rPr>
-          <w:color w:val="A9B7C6"/>
-        </w:rPr>
-        <w:t>.out</w:t>
-      </w:r>
-      <w:proofErr w:type="spellEnd"/>
-      <w:r>
-        <w:rPr>
-          <w:color w:val="A9B7C6"/>
-        </w:rPr>
-        <w:t>(t)</w:t>
-      </w:r>
-      <w:r>
-        <w:rPr>
-          <w:color w:val="A9B7C6"/>
-        </w:rPr>
-        <w:br/>
-        <w:t xml:space="preserve">    </w:t>
-      </w:r>
-      <w:r>
-        <w:rPr>
-          <w:color w:val="808080"/>
-        </w:rPr>
-        <w:t xml:space="preserve"># don't need </w:t>
-      </w:r>
-      <w:proofErr w:type="spellStart"/>
-      <w:r>
-        <w:rPr>
-          <w:color w:val="808080"/>
-        </w:rPr>
-        <w:t>softmax</w:t>
-      </w:r>
-      <w:proofErr w:type="spellEnd"/>
-      <w:r>
-        <w:rPr>
-          <w:color w:val="808080"/>
-        </w:rPr>
-        <w:t xml:space="preserve"> here since we'll use cross-entropy as activation.</w:t>
+        <w:t># don't need softmax here since we'll use cross-entropy as activation.</w:t>
       </w:r>
     </w:p>
     <w:p>

</xml_diff>